<commit_message>
Make adjustments in the Report Configuration file. Separate Commissions from the Reports. Separate common Unit data as well. Fix the templates.
</commit_message>
<xml_diff>
--- a/Mil.Paperwork.Domain/Templates/AssetValuationReportTemplate.docx
+++ b/Mil.Paperwork.Domain/Templates/AssetValuationReportTemplate.docx
@@ -1,6 +1,6 @@
 
 <file path=word/document.xml><?xml version="1.0" encoding="utf-8"?>
-<w:document xmlns:wpc="http://schemas.microsoft.com/office/word/2010/wordprocessingCanvas" xmlns:cx="http://schemas.microsoft.com/office/drawing/2014/chartex" xmlns:cx1="http://schemas.microsoft.com/office/drawing/2015/9/8/chartex" xmlns:cx2="http://schemas.microsoft.com/office/drawing/2015/10/21/chartex" xmlns:cx3="http://schemas.microsoft.com/office/drawing/2016/5/9/chartex" xmlns:cx4="http://schemas.microsoft.com/office/drawing/2016/5/10/chartex" xmlns:cx5="http://schemas.microsoft.com/office/drawing/2016/5/11/chartex" xmlns:cx6="http://schemas.microsoft.com/office/drawing/2016/5/12/chartex" xmlns:cx7="http://schemas.microsoft.com/office/drawing/2016/5/13/chartex" xmlns:cx8="http://schemas.microsoft.com/office/drawing/2016/5/14/chartex" xmlns:mc="http://schemas.openxmlformats.org/markup-compatibility/2006" xmlns:aink="http://schemas.microsoft.com/office/drawing/2016/ink" xmlns:am3d="http://schemas.microsoft.com/office/drawing/2017/model3d" xmlns:o="urn:schemas-microsoft-com:office:office" xmlns:oel="http://schemas.microsoft.com/office/2019/extlst" xmlns:r="http://schemas.openxmlformats.org/officeDocument/2006/relationships" xmlns:m="http://schemas.openxmlformats.org/officeDocument/2006/math" xmlns:v="urn:schemas-microsoft-com:vml" xmlns:wp14="http://schemas.microsoft.com/office/word/2010/wordprocessingDrawing" xmlns:wp="http://schemas.openxmlformats.org/drawingml/2006/wordprocessingDrawing" xmlns:w10="urn:schemas-microsoft-com:office:word" xmlns:w="http://schemas.openxmlformats.org/wordprocessingml/2006/main" xmlns:w14="http://schemas.microsoft.com/office/word/2010/wordml" xmlns:w15="http://schemas.microsoft.com/office/word/2012/wordml" xmlns:w16cex="http://schemas.microsoft.com/office/word/2018/wordml/cex" xmlns:w16cid="http://schemas.microsoft.com/office/word/2016/wordml/cid" xmlns:w16="http://schemas.microsoft.com/office/word/2018/wordml" xmlns:w16du="http://schemas.microsoft.com/office/word/2023/wordml/word16du" xmlns:w16sdtdh="http://schemas.microsoft.com/office/word/2020/wordml/sdtdatahash" xmlns:w16sdtfl="http://schemas.microsoft.com/office/word/2024/wordml/sdtformatlock" xmlns:w16se="http://schemas.microsoft.com/office/word/2015/wordml/symex" xmlns:wpg="http://schemas.microsoft.com/office/word/2010/wordprocessingGroup" xmlns:wpi="http://schemas.microsoft.com/office/word/2010/wordprocessingInk" xmlns:wne="http://schemas.microsoft.com/office/word/2006/wordml" xmlns:wps="http://schemas.microsoft.com/office/word/2010/wordprocessingShape" mc:Ignorable="w14 w15 w16se w16cid w16 w16cex w16sdtdh w16sdtfl w16du wp14">
+<w:document xmlns:wpc="http://schemas.microsoft.com/office/word/2010/wordprocessingCanvas" xmlns:cx="http://schemas.microsoft.com/office/drawing/2014/chartex" xmlns:cx1="http://schemas.microsoft.com/office/drawing/2015/9/8/chartex" xmlns:cx2="http://schemas.microsoft.com/office/drawing/2015/10/21/chartex" xmlns:cx3="http://schemas.microsoft.com/office/drawing/2016/5/9/chartex" xmlns:cx4="http://schemas.microsoft.com/office/drawing/2016/5/10/chartex" xmlns:cx5="http://schemas.microsoft.com/office/drawing/2016/5/11/chartex" xmlns:cx6="http://schemas.microsoft.com/office/drawing/2016/5/12/chartex" xmlns:cx7="http://schemas.microsoft.com/office/drawing/2016/5/13/chartex" xmlns:cx8="http://schemas.microsoft.com/office/drawing/2016/5/14/chartex" xmlns:mc="http://schemas.openxmlformats.org/markup-compatibility/2006" xmlns:aink="http://schemas.microsoft.com/office/drawing/2016/ink" xmlns:am3d="http://schemas.microsoft.com/office/drawing/2017/model3d" xmlns:o="urn:schemas-microsoft-com:office:office" xmlns:r="http://schemas.openxmlformats.org/officeDocument/2006/relationships" xmlns:m="http://schemas.openxmlformats.org/officeDocument/2006/math" xmlns:v="urn:schemas-microsoft-com:vml" xmlns:wp14="http://schemas.microsoft.com/office/word/2010/wordprocessingDrawing" xmlns:wp="http://schemas.openxmlformats.org/drawingml/2006/wordprocessingDrawing" xmlns:w10="urn:schemas-microsoft-com:office:word" xmlns:w="http://schemas.openxmlformats.org/wordprocessingml/2006/main" xmlns:w14="http://schemas.microsoft.com/office/word/2010/wordml" xmlns:w15="http://schemas.microsoft.com/office/word/2012/wordml" xmlns:w16cex="http://schemas.microsoft.com/office/word/2018/wordml/cex" xmlns:w16cid="http://schemas.microsoft.com/office/word/2016/wordml/cid" xmlns:w16="http://schemas.microsoft.com/office/word/2018/wordml" xmlns:w16sdtdh="http://schemas.microsoft.com/office/word/2020/wordml/sdtdatahash" xmlns:w16se="http://schemas.microsoft.com/office/word/2015/wordml/symex" xmlns:wpg="http://schemas.microsoft.com/office/word/2010/wordprocessingGroup" xmlns:wpi="http://schemas.microsoft.com/office/word/2010/wordprocessingInk" xmlns:wne="http://schemas.microsoft.com/office/word/2006/wordml" xmlns:wps="http://schemas.microsoft.com/office/word/2010/wordprocessingShape" mc:Ignorable="w14 w15 w16se w16cid w16 w16cex w16sdtdh wp14">
   <w:body>
     <w:tbl>
       <w:tblPr>
@@ -18,7 +18,7 @@
         <w:tblLook w:val="04A0" w:firstRow="1" w:lastRow="0" w:firstColumn="1" w:lastColumn="0" w:noHBand="0" w:noVBand="1"/>
       </w:tblPr>
       <w:tblGrid>
-        <w:gridCol w:w="3119"/>
+        <w:gridCol w:w="2410"/>
         <w:gridCol w:w="2697"/>
       </w:tblGrid>
       <w:tr>
@@ -28,7 +28,7 @@
         </w:trPr>
         <w:tc>
           <w:tcPr>
-            <w:tcW w:w="5816" w:type="dxa"/>
+            <w:tcW w:w="5107" w:type="dxa"/>
             <w:gridSpan w:val="2"/>
           </w:tcPr>
           <w:p>
@@ -58,7 +58,7 @@
         </w:trPr>
         <w:tc>
           <w:tcPr>
-            <w:tcW w:w="5816" w:type="dxa"/>
+            <w:tcW w:w="5107" w:type="dxa"/>
             <w:gridSpan w:val="2"/>
           </w:tcPr>
           <w:p>
@@ -88,10 +88,8 @@
             <w:r>
               <w:rPr>
                 <w:color w:val="000000"/>
-                <w:sz w:val="22"/>
-                <w:szCs w:val="22"/>
-              </w:rPr>
-              <w:instrText xml:space="preserve"> MERGEFIELD  MILITARY_UNIT  \* MERGEFORMAT </w:instrText>
+              </w:rPr>
+              <w:instrText xml:space="preserve"> MERGEFIELD  MIL_UNIT  \* MERGEFORMAT </w:instrText>
             </w:r>
             <w:r>
               <w:rPr>
@@ -103,10 +101,8 @@
               <w:rPr>
                 <w:noProof/>
                 <w:color w:val="000000"/>
-                <w:sz w:val="22"/>
-                <w:szCs w:val="22"/>
-              </w:rPr>
-              <w:t>«MILITARY_UNIT»</w:t>
+              </w:rPr>
+              <w:t>«MIL_UNIT»</w:t>
             </w:r>
             <w:r>
               <w:rPr>
@@ -123,7 +119,7 @@
         </w:trPr>
         <w:tc>
           <w:tcPr>
-            <w:tcW w:w="3119" w:type="dxa"/>
+            <w:tcW w:w="2410" w:type="dxa"/>
           </w:tcPr>
           <w:p>
             <w:pPr>
@@ -144,10 +140,8 @@
             <w:r>
               <w:rPr>
                 <w:color w:val="000000"/>
-                <w:sz w:val="22"/>
-                <w:szCs w:val="22"/>
-              </w:rPr>
-              <w:instrText xml:space="preserve"> MERGEFIELD  COMMANDER_RANK  \* MERGEFORMAT </w:instrText>
+              </w:rPr>
+              <w:instrText xml:space="preserve"> MERGEFIELD  COMM_RANK  \* MERGEFORMAT </w:instrText>
             </w:r>
             <w:r>
               <w:rPr>
@@ -159,10 +153,8 @@
               <w:rPr>
                 <w:noProof/>
                 <w:color w:val="000000"/>
-                <w:sz w:val="22"/>
-                <w:szCs w:val="22"/>
-              </w:rPr>
-              <w:t>«COMMANDER_RANK»</w:t>
+              </w:rPr>
+              <w:t>«COMM_RANK»</w:t>
             </w:r>
             <w:r>
               <w:rPr>
@@ -196,10 +188,8 @@
             <w:r>
               <w:rPr>
                 <w:color w:val="000000"/>
-                <w:sz w:val="22"/>
-                <w:szCs w:val="22"/>
-              </w:rPr>
-              <w:instrText xml:space="preserve"> MERGEFIELD  UNIT_COMMANDER  \* MERGEFORMAT </w:instrText>
+              </w:rPr>
+              <w:instrText xml:space="preserve"> MERGEFIELD  UNIT_COMM  \* MERGEFORMAT </w:instrText>
             </w:r>
             <w:r>
               <w:rPr>
@@ -211,10 +201,8 @@
               <w:rPr>
                 <w:noProof/>
                 <w:color w:val="000000"/>
-                <w:sz w:val="22"/>
-                <w:szCs w:val="22"/>
-              </w:rPr>
-              <w:t>«UNIT_COMMANDER»</w:t>
+              </w:rPr>
+              <w:t>«UNIT_COMM»</w:t>
             </w:r>
             <w:r>
               <w:rPr>
@@ -232,7 +220,7 @@
         </w:trPr>
         <w:tc>
           <w:tcPr>
-            <w:tcW w:w="5816" w:type="dxa"/>
+            <w:tcW w:w="5107" w:type="dxa"/>
             <w:gridSpan w:val="2"/>
           </w:tcPr>
           <w:p>
@@ -251,7 +239,34 @@
                 <w:sz w:val="22"/>
                 <w:szCs w:val="22"/>
               </w:rPr>
-              <w:t>«_____» ______________ 20___ року</w:t>
+              <w:t xml:space="preserve">«_____» ______________ </w:t>
+            </w:r>
+            <w:r>
+              <w:fldChar w:fldCharType="begin"/>
+            </w:r>
+            <w:r>
+              <w:instrText xml:space="preserve"> DATE  \@ "yyyy"  \* MERGEFORMAT </w:instrText>
+            </w:r>
+            <w:r>
+              <w:fldChar w:fldCharType="separate"/>
+            </w:r>
+            <w:r>
+              <w:rPr>
+                <w:noProof/>
+                <w:lang w:val="ru-RU"/>
+              </w:rPr>
+              <w:t>2025</w:t>
+            </w:r>
+            <w:r>
+              <w:fldChar w:fldCharType="end"/>
+            </w:r>
+            <w:r>
+              <w:rPr>
+                <w:color w:val="000000"/>
+                <w:sz w:val="22"/>
+                <w:szCs w:val="22"/>
+              </w:rPr>
+              <w:t xml:space="preserve"> року</w:t>
             </w:r>
           </w:p>
         </w:tc>
@@ -412,7 +427,7 @@
           <w:sz w:val="24"/>
           <w:szCs w:val="24"/>
         </w:rPr>
-        <w:instrText xml:space="preserve"> MERGEFIELD  COMMISION_HEAD_ACCUS  \* MERGEFORMAT </w:instrText>
+        <w:instrText xml:space="preserve"> MERGEFIELD  COMMISSION_HEAD_ACCUS  \* MERGEFORMAT </w:instrText>
       </w:r>
       <w:r>
         <w:rPr>
@@ -429,7 +444,7 @@
           <w:sz w:val="24"/>
           <w:szCs w:val="24"/>
         </w:rPr>
-        <w:t>«COMMISION_HEAD_ACCUS»</w:t>
+        <w:t>«COMMISSION_HEAD_ACCUS»</w:t>
       </w:r>
       <w:r>
         <w:rPr>
@@ -461,7 +476,7 @@
           <w:sz w:val="24"/>
           <w:szCs w:val="24"/>
         </w:rPr>
-        <w:instrText xml:space="preserve"> MERGEFIELD  COMMISION_PERSON1_ACCUS  \* MERGEFORMAT </w:instrText>
+        <w:instrText xml:space="preserve"> MERGEFIELD  COMMISSION_PERSON1_ACCUS  \* MERGEFORMAT </w:instrText>
       </w:r>
       <w:r>
         <w:rPr>
@@ -478,7 +493,7 @@
           <w:sz w:val="24"/>
           <w:szCs w:val="24"/>
         </w:rPr>
-        <w:t>«COMMISION_PERSON1_ACCUS»</w:t>
+        <w:t>«COMMISSION_PERSON1_ACCUS»</w:t>
       </w:r>
       <w:r>
         <w:rPr>
@@ -510,7 +525,7 @@
           <w:sz w:val="24"/>
           <w:szCs w:val="24"/>
         </w:rPr>
-        <w:instrText xml:space="preserve"> MERGEFIELD  COMMISION_PERSON2_ACCUS  \* MERGEFORMAT </w:instrText>
+        <w:instrText xml:space="preserve"> MERGEFIELD  COMMISSION_PERSON2_ACCUS  \* MERGEFORMAT </w:instrText>
       </w:r>
       <w:r>
         <w:rPr>
@@ -527,7 +542,7 @@
           <w:sz w:val="24"/>
           <w:szCs w:val="24"/>
         </w:rPr>
-        <w:t>«COMMISION_PERSON2_ACCUS»</w:t>
+        <w:t>«COMMISSION_PERSON2_ACCUS»</w:t>
       </w:r>
       <w:r>
         <w:rPr>
@@ -559,7 +574,7 @@
           <w:sz w:val="24"/>
           <w:szCs w:val="24"/>
         </w:rPr>
-        <w:instrText xml:space="preserve"> MERGEFIELD  COMMISION_PERSON3_ACCUS  \* MERGEFORMAT </w:instrText>
+        <w:instrText xml:space="preserve"> MERGEFIELD  COMMISSION_PERSON3_ACCUS  \* MERGEFORMAT </w:instrText>
       </w:r>
       <w:r>
         <w:rPr>
@@ -576,7 +591,7 @@
           <w:sz w:val="24"/>
           <w:szCs w:val="24"/>
         </w:rPr>
-        <w:t>«COMMISION_PERSON3_ACCUS»</w:t>
+        <w:t>«COMMISSION_PERSON3_ACCUS»</w:t>
       </w:r>
       <w:r>
         <w:rPr>
@@ -1541,7 +1556,7 @@
               <w:rPr>
                 <w:lang w:val="en-US"/>
               </w:rPr>
-              <w:instrText xml:space="preserve"> MERGEFIELD  COMMISION_HEAD_RANK  \* MERGEFORMAT </w:instrText>
+              <w:instrText xml:space="preserve"> MERGEFIELD  COMMISSION_HEAD_RANK  \* MERGEFORMAT </w:instrText>
             </w:r>
             <w:r>
               <w:rPr>
@@ -1554,7 +1569,7 @@
                 <w:noProof/>
                 <w:lang w:val="en-US"/>
               </w:rPr>
-              <w:t>«COMMISION_HEAD_RANK»</w:t>
+              <w:t>«COMMISSION_HEAD_RANK»</w:t>
             </w:r>
             <w:r>
               <w:rPr>
@@ -1592,7 +1607,7 @@
               <w:rPr>
                 <w:lang w:val="en-US"/>
               </w:rPr>
-              <w:instrText xml:space="preserve"> MERGEFIELD  COMMISION_HEAD_NAME  \* MERGEFORMAT </w:instrText>
+              <w:instrText xml:space="preserve"> MERGEFIELD  COMMISSION_HEAD_NAME  \* MERGEFORMAT </w:instrText>
             </w:r>
             <w:r>
               <w:rPr>
@@ -1605,7 +1620,7 @@
                 <w:noProof/>
                 <w:lang w:val="en-US"/>
               </w:rPr>
-              <w:t>«COMMISION_HEAD_NAME»</w:t>
+              <w:t>«COMMISSION_HEAD_NAME»</w:t>
             </w:r>
             <w:r>
               <w:rPr>
@@ -1686,7 +1701,7 @@
               <w:rPr>
                 <w:lang w:val="en-US"/>
               </w:rPr>
-              <w:instrText xml:space="preserve"> MERGEFIELD  COMMISION_PERSON1_RANK  \* MERGEFORMAT </w:instrText>
+              <w:instrText xml:space="preserve"> MERGEFIELD  COMMISSION_PERSON1_RANK  \* MERGEFORMAT </w:instrText>
             </w:r>
             <w:r>
               <w:rPr>
@@ -1699,7 +1714,7 @@
                 <w:noProof/>
                 <w:lang w:val="en-US"/>
               </w:rPr>
-              <w:t>«COMMISION_PERSON1_RANK»</w:t>
+              <w:t>«COMMISSION_PERSON1_RANK»</w:t>
             </w:r>
             <w:r>
               <w:rPr>
@@ -1737,7 +1752,7 @@
               <w:rPr>
                 <w:lang w:val="en-US"/>
               </w:rPr>
-              <w:instrText xml:space="preserve"> MERGEFIELD  COMMISION_PERSON1_NAME  \* MERGEFORMAT </w:instrText>
+              <w:instrText xml:space="preserve"> MERGEFIELD  COMMISSION_PERSON1_NAME  \* MERGEFORMAT </w:instrText>
             </w:r>
             <w:r>
               <w:rPr>
@@ -1750,7 +1765,7 @@
                 <w:noProof/>
                 <w:lang w:val="en-US"/>
               </w:rPr>
-              <w:t>«COMMISION_PERSON1_NAME»</w:t>
+              <w:t>«COMMISSION_PERSON1_NAME»</w:t>
             </w:r>
             <w:r>
               <w:rPr>
@@ -1825,7 +1840,7 @@
               <w:rPr>
                 <w:lang w:val="en-US"/>
               </w:rPr>
-              <w:instrText xml:space="preserve"> MERGEFIELD  COMMISION_PERSON2_RANK  \* MERGEFORMAT </w:instrText>
+              <w:instrText xml:space="preserve"> MERGEFIELD  COMMISSION_PERSON2_RANK  \* MERGEFORMAT </w:instrText>
             </w:r>
             <w:r>
               <w:rPr>
@@ -1838,7 +1853,7 @@
                 <w:noProof/>
                 <w:lang w:val="en-US"/>
               </w:rPr>
-              <w:t>«COMMISION_PERSON2_RANK»</w:t>
+              <w:t>«COMMISSION_PERSON2_RANK»</w:t>
             </w:r>
             <w:r>
               <w:rPr>
@@ -1876,7 +1891,7 @@
               <w:rPr>
                 <w:lang w:val="en-US"/>
               </w:rPr>
-              <w:instrText xml:space="preserve"> MERGEFIELD  COMMISION_PERSON2_NAME  \* MERGEFORMAT </w:instrText>
+              <w:instrText xml:space="preserve"> MERGEFIELD  COMMISSION_PERSON2_NAME  \* MERGEFORMAT </w:instrText>
             </w:r>
             <w:r>
               <w:rPr>
@@ -1889,7 +1904,7 @@
                 <w:noProof/>
                 <w:lang w:val="en-US"/>
               </w:rPr>
-              <w:t>«COMMISION_PERSON2_NAME»</w:t>
+              <w:t>«COMMISSION_PERSON2_NAME»</w:t>
             </w:r>
             <w:r>
               <w:rPr>
@@ -1964,7 +1979,7 @@
               <w:rPr>
                 <w:lang w:val="en-US"/>
               </w:rPr>
-              <w:instrText xml:space="preserve"> MERGEFIELD  COMMISION_PERSON3_RANK  \* MERGEFORMAT </w:instrText>
+              <w:instrText xml:space="preserve"> MERGEFIELD  COMMISSION_PERSON3_RANK  \* MERGEFORMAT </w:instrText>
             </w:r>
             <w:r>
               <w:rPr>
@@ -1977,7 +1992,7 @@
                 <w:noProof/>
                 <w:lang w:val="en-US"/>
               </w:rPr>
-              <w:t>«COMMISION_PERSON3_RANK»</w:t>
+              <w:t>«COMMISSION_PERSON3_RANK»</w:t>
             </w:r>
             <w:r>
               <w:rPr>
@@ -2015,7 +2030,7 @@
               <w:rPr>
                 <w:lang w:val="en-US"/>
               </w:rPr>
-              <w:instrText xml:space="preserve"> MERGEFIELD  COMMISION_PERSON3_NAME  \* MERGEFORMAT </w:instrText>
+              <w:instrText xml:space="preserve"> MERGEFIELD  COMMISSION_PERSON3_NAME  \* MERGEFORMAT </w:instrText>
             </w:r>
             <w:r>
               <w:rPr>
@@ -2028,7 +2043,7 @@
                 <w:noProof/>
                 <w:lang w:val="en-US"/>
               </w:rPr>
-              <w:t>«COMMISION_PERSON3_NAME»</w:t>
+              <w:t>«COMMISSION_PERSON3_NAME»</w:t>
             </w:r>
             <w:r>
               <w:rPr>
@@ -2420,7 +2435,7 @@
 </file>
 
 <file path=word/numbering.xml><?xml version="1.0" encoding="utf-8"?>
-<w:numbering xmlns:wpc="http://schemas.microsoft.com/office/word/2010/wordprocessingCanvas" xmlns:cx="http://schemas.microsoft.com/office/drawing/2014/chartex" xmlns:cx1="http://schemas.microsoft.com/office/drawing/2015/9/8/chartex" xmlns:cx2="http://schemas.microsoft.com/office/drawing/2015/10/21/chartex" xmlns:cx3="http://schemas.microsoft.com/office/drawing/2016/5/9/chartex" xmlns:cx4="http://schemas.microsoft.com/office/drawing/2016/5/10/chartex" xmlns:cx5="http://schemas.microsoft.com/office/drawing/2016/5/11/chartex" xmlns:cx6="http://schemas.microsoft.com/office/drawing/2016/5/12/chartex" xmlns:cx7="http://schemas.microsoft.com/office/drawing/2016/5/13/chartex" xmlns:cx8="http://schemas.microsoft.com/office/drawing/2016/5/14/chartex" xmlns:mc="http://schemas.openxmlformats.org/markup-compatibility/2006" xmlns:aink="http://schemas.microsoft.com/office/drawing/2016/ink" xmlns:am3d="http://schemas.microsoft.com/office/drawing/2017/model3d" xmlns:o="urn:schemas-microsoft-com:office:office" xmlns:oel="http://schemas.microsoft.com/office/2019/extlst" xmlns:r="http://schemas.openxmlformats.org/officeDocument/2006/relationships" xmlns:m="http://schemas.openxmlformats.org/officeDocument/2006/math" xmlns:v="urn:schemas-microsoft-com:vml" xmlns:wp14="http://schemas.microsoft.com/office/word/2010/wordprocessingDrawing" xmlns:wp="http://schemas.openxmlformats.org/drawingml/2006/wordprocessingDrawing" xmlns:w10="urn:schemas-microsoft-com:office:word" xmlns:w="http://schemas.openxmlformats.org/wordprocessingml/2006/main" xmlns:w14="http://schemas.microsoft.com/office/word/2010/wordml" xmlns:w15="http://schemas.microsoft.com/office/word/2012/wordml" xmlns:w16cex="http://schemas.microsoft.com/office/word/2018/wordml/cex" xmlns:w16cid="http://schemas.microsoft.com/office/word/2016/wordml/cid" xmlns:w16="http://schemas.microsoft.com/office/word/2018/wordml" xmlns:w16du="http://schemas.microsoft.com/office/word/2023/wordml/word16du" xmlns:w16sdtdh="http://schemas.microsoft.com/office/word/2020/wordml/sdtdatahash" xmlns:w16sdtfl="http://schemas.microsoft.com/office/word/2024/wordml/sdtformatlock" xmlns:w16se="http://schemas.microsoft.com/office/word/2015/wordml/symex" xmlns:wpg="http://schemas.microsoft.com/office/word/2010/wordprocessingGroup" xmlns:wpi="http://schemas.microsoft.com/office/word/2010/wordprocessingInk" xmlns:wne="http://schemas.microsoft.com/office/word/2006/wordml" xmlns:wps="http://schemas.microsoft.com/office/word/2010/wordprocessingShape" mc:Ignorable="w14 w15 w16se w16cid w16 w16cex w16sdtdh w16sdtfl w16du wp14">
+<w:numbering xmlns:wpc="http://schemas.microsoft.com/office/word/2010/wordprocessingCanvas" xmlns:cx="http://schemas.microsoft.com/office/drawing/2014/chartex" xmlns:cx1="http://schemas.microsoft.com/office/drawing/2015/9/8/chartex" xmlns:cx2="http://schemas.microsoft.com/office/drawing/2015/10/21/chartex" xmlns:cx3="http://schemas.microsoft.com/office/drawing/2016/5/9/chartex" xmlns:cx4="http://schemas.microsoft.com/office/drawing/2016/5/10/chartex" xmlns:cx5="http://schemas.microsoft.com/office/drawing/2016/5/11/chartex" xmlns:cx6="http://schemas.microsoft.com/office/drawing/2016/5/12/chartex" xmlns:cx7="http://schemas.microsoft.com/office/drawing/2016/5/13/chartex" xmlns:cx8="http://schemas.microsoft.com/office/drawing/2016/5/14/chartex" xmlns:mc="http://schemas.openxmlformats.org/markup-compatibility/2006" xmlns:aink="http://schemas.microsoft.com/office/drawing/2016/ink" xmlns:am3d="http://schemas.microsoft.com/office/drawing/2017/model3d" xmlns:o="urn:schemas-microsoft-com:office:office" xmlns:r="http://schemas.openxmlformats.org/officeDocument/2006/relationships" xmlns:m="http://schemas.openxmlformats.org/officeDocument/2006/math" xmlns:v="urn:schemas-microsoft-com:vml" xmlns:wp14="http://schemas.microsoft.com/office/word/2010/wordprocessingDrawing" xmlns:wp="http://schemas.openxmlformats.org/drawingml/2006/wordprocessingDrawing" xmlns:w10="urn:schemas-microsoft-com:office:word" xmlns:w="http://schemas.openxmlformats.org/wordprocessingml/2006/main" xmlns:w14="http://schemas.microsoft.com/office/word/2010/wordml" xmlns:w15="http://schemas.microsoft.com/office/word/2012/wordml" xmlns:w16cex="http://schemas.microsoft.com/office/word/2018/wordml/cex" xmlns:w16cid="http://schemas.microsoft.com/office/word/2016/wordml/cid" xmlns:w16="http://schemas.microsoft.com/office/word/2018/wordml" xmlns:w16sdtdh="http://schemas.microsoft.com/office/word/2020/wordml/sdtdatahash" xmlns:w16se="http://schemas.microsoft.com/office/word/2015/wordml/symex" xmlns:wpg="http://schemas.microsoft.com/office/word/2010/wordprocessingGroup" xmlns:wpi="http://schemas.microsoft.com/office/word/2010/wordprocessingInk" xmlns:wne="http://schemas.microsoft.com/office/word/2006/wordml" xmlns:wps="http://schemas.microsoft.com/office/word/2010/wordprocessingShape" mc:Ignorable="w14 w15 w16se w16cid w16 w16cex w16sdtdh wp14">
   <w:abstractNum w:abstractNumId="0" w15:restartNumberingAfterBreak="0">
     <w:nsid w:val="73886BF0"/>
     <w:multiLevelType w:val="multilevel"/>
@@ -2507,14 +2522,14 @@
       </w:pPr>
     </w:lvl>
   </w:abstractNum>
-  <w:num w:numId="1" w16cid:durableId="191457862">
+  <w:num w:numId="1">
     <w:abstractNumId w:val="0"/>
   </w:num>
 </w:numbering>
 </file>
 
 <file path=word/styles.xml><?xml version="1.0" encoding="utf-8"?>
-<w:styles xmlns:mc="http://schemas.openxmlformats.org/markup-compatibility/2006" xmlns:r="http://schemas.openxmlformats.org/officeDocument/2006/relationships" xmlns:w="http://schemas.openxmlformats.org/wordprocessingml/2006/main" xmlns:w14="http://schemas.microsoft.com/office/word/2010/wordml" xmlns:w15="http://schemas.microsoft.com/office/word/2012/wordml" xmlns:w16cex="http://schemas.microsoft.com/office/word/2018/wordml/cex" xmlns:w16cid="http://schemas.microsoft.com/office/word/2016/wordml/cid" xmlns:w16="http://schemas.microsoft.com/office/word/2018/wordml" xmlns:w16du="http://schemas.microsoft.com/office/word/2023/wordml/word16du" xmlns:w16sdtdh="http://schemas.microsoft.com/office/word/2020/wordml/sdtdatahash" xmlns:w16sdtfl="http://schemas.microsoft.com/office/word/2024/wordml/sdtformatlock" xmlns:w16se="http://schemas.microsoft.com/office/word/2015/wordml/symex" mc:Ignorable="w14 w15 w16se w16cid w16 w16cex w16sdtdh w16sdtfl w16du">
+<w:styles xmlns:mc="http://schemas.openxmlformats.org/markup-compatibility/2006" xmlns:r="http://schemas.openxmlformats.org/officeDocument/2006/relationships" xmlns:w="http://schemas.openxmlformats.org/wordprocessingml/2006/main" xmlns:w14="http://schemas.microsoft.com/office/word/2010/wordml" xmlns:w15="http://schemas.microsoft.com/office/word/2012/wordml" xmlns:w16cex="http://schemas.microsoft.com/office/word/2018/wordml/cex" xmlns:w16cid="http://schemas.microsoft.com/office/word/2016/wordml/cid" xmlns:w16="http://schemas.microsoft.com/office/word/2018/wordml" xmlns:w16sdtdh="http://schemas.microsoft.com/office/word/2020/wordml/sdtdatahash" xmlns:w16se="http://schemas.microsoft.com/office/word/2015/wordml/symex" mc:Ignorable="w14 w15 w16se w16cid w16 w16cex w16sdtdh">
   <w:docDefaults>
     <w:rPrDefault>
       <w:rPr>

</xml_diff>

<commit_message>
Add new Services Configuration Section to be able to switch between a few services and keep the data organized
</commit_message>
<xml_diff>
--- a/Mil.Paperwork.Domain/Templates/AssetValuationReportTemplate.docx
+++ b/Mil.Paperwork.Domain/Templates/AssetValuationReportTemplate.docx
@@ -2162,15 +2162,60 @@
                 <w:lang w:val="en-US"/>
               </w:rPr>
             </w:pPr>
-            <w:fldSimple w:instr=" MERGEFIELD  HEAD_OF_FINANCE_POSITION  \* MERGEFORMAT ">
+            <w:r>
+              <w:fldChar w:fldCharType="begin"/>
+            </w:r>
+            <w:r>
+              <w:instrText xml:space="preserve"> MERGEFIELD  HEAD_OF_FINANCE_POSITION  \* MERGEFORMAT </w:instrText>
+            </w:r>
+            <w:r>
+              <w:fldChar w:fldCharType="separate"/>
+            </w:r>
+            <w:r>
+              <w:rPr>
+                <w:noProof/>
+              </w:rPr>
+              <w:t>«HEAD_OF_FINANCE_POSITION»</w:t>
+            </w:r>
+            <w:r>
+              <w:rPr>
+                <w:noProof/>
+              </w:rPr>
+              <w:fldChar w:fldCharType="end"/>
+            </w:r>
+          </w:p>
+          <w:p>
+            <w:pPr>
+              <w:keepNext/>
+              <w:keepLines/>
+              <w:ind w:left="-101"/>
+              <w:jc w:val="both"/>
+              <w:rPr>
+                <w:lang w:val="en-US"/>
+              </w:rPr>
+            </w:pPr>
+            <w:r>
+              <w:t xml:space="preserve">Військової частини </w:t>
+            </w:r>
+            <w:fldSimple w:instr=" MERGEFIELD  MIL_UNIT  \* MERGEFORMAT ">
               <w:r>
                 <w:rPr>
                   <w:noProof/>
                 </w:rPr>
-                <w:t>«HEAD_OF_FINANCE_POSITION»</w:t>
+                <w:t>«MIL_UNIT»</w:t>
               </w:r>
             </w:fldSimple>
           </w:p>
+        </w:tc>
+      </w:tr>
+      <w:tr>
+        <w:tc>
+          <w:tcPr>
+            <w:tcW w:w="5812" w:type="dxa"/>
+            <w:tcBorders>
+              <w:bottom w:val="single" w:sz="4" w:space="0" w:color="auto"/>
+            </w:tcBorders>
+          </w:tcPr>
           <w:p>
             <w:pPr>
               <w:keepNext/>
@@ -2181,28 +2226,7 @@
                 <w:lang w:val="en-US"/>
               </w:rPr>
             </w:pPr>
-            <w:r>
-              <w:t xml:space="preserve">Військової частини </w:t>
-            </w:r>
-            <w:fldSimple w:instr=" MERGEFIELD  MILITARY_UNIT  \* MERGEFORMAT ">
-              <w:r>
-                <w:rPr>
-                  <w:noProof/>
-                </w:rPr>
-                <w:t>«MILITARY_UNIT»</w:t>
-              </w:r>
-            </w:fldSimple>
-          </w:p>
-        </w:tc>
-      </w:tr>
-      <w:tr>
-        <w:tc>
-          <w:tcPr>
-            <w:tcW w:w="5812" w:type="dxa"/>
-            <w:tcBorders>
-              <w:bottom w:val="single" w:sz="4" w:space="0" w:color="auto"/>
-            </w:tcBorders>
-          </w:tcPr>
+          </w:p>
           <w:p>
             <w:pPr>
               <w:keepNext/>
@@ -2213,25 +2237,27 @@
                 <w:lang w:val="en-US"/>
               </w:rPr>
             </w:pPr>
-          </w:p>
-          <w:p>
-            <w:pPr>
-              <w:keepNext/>
-              <w:keepLines/>
-              <w:ind w:left="-101"/>
-              <w:jc w:val="both"/>
-              <w:rPr>
-                <w:lang w:val="en-US"/>
-              </w:rPr>
-            </w:pPr>
-            <w:fldSimple w:instr=" MERGEFIELD  HEAD_OF_FINANCE_RANK  \* MERGEFORMAT ">
-              <w:r>
-                <w:rPr>
-                  <w:noProof/>
-                </w:rPr>
-                <w:t>«HEAD_OF_FINANCE_RANK»</w:t>
-              </w:r>
-            </w:fldSimple>
+            <w:r>
+              <w:fldChar w:fldCharType="begin"/>
+            </w:r>
+            <w:r>
+              <w:instrText xml:space="preserve"> MERGEFIELD  HEAD_OF_FINANCE_RANK  \* MERGEFORMAT </w:instrText>
+            </w:r>
+            <w:r>
+              <w:fldChar w:fldCharType="separate"/>
+            </w:r>
+            <w:r>
+              <w:rPr>
+                <w:noProof/>
+              </w:rPr>
+              <w:t>«HEAD_OF_FINANCE_RANK»</w:t>
+            </w:r>
+            <w:r>
+              <w:rPr>
+                <w:noProof/>
+              </w:rPr>
+              <w:fldChar w:fldCharType="end"/>
+            </w:r>
           </w:p>
         </w:tc>
         <w:tc>
@@ -2262,14 +2288,27 @@
                 <w:lang w:val="en-US"/>
               </w:rPr>
             </w:pPr>
-            <w:fldSimple w:instr=" MERGEFIELD  HEAD_OF_FINANCE_NAME  \* MERGEFORMAT ">
-              <w:r>
-                <w:rPr>
-                  <w:noProof/>
-                </w:rPr>
-                <w:t>«HEAD_OF_FINANCE_NAME»</w:t>
-              </w:r>
-            </w:fldSimple>
+            <w:r>
+              <w:fldChar w:fldCharType="begin"/>
+            </w:r>
+            <w:r>
+              <w:instrText xml:space="preserve"> MERGEFIELD  HEAD_OF_FINANCE_NAME  \* MERGEFORMAT </w:instrText>
+            </w:r>
+            <w:r>
+              <w:fldChar w:fldCharType="separate"/>
+            </w:r>
+            <w:r>
+              <w:rPr>
+                <w:noProof/>
+              </w:rPr>
+              <w:t>«HEAD_OF_FINANCE_NAME»</w:t>
+            </w:r>
+            <w:r>
+              <w:rPr>
+                <w:noProof/>
+              </w:rPr>
+              <w:fldChar w:fldCharType="end"/>
+            </w:r>
           </w:p>
         </w:tc>
       </w:tr>
@@ -2300,34 +2339,47 @@
               <w:ind w:left="-101" w:right="-109"/>
               <w:jc w:val="both"/>
             </w:pPr>
-            <w:fldSimple w:instr=" MERGEFIELD  HEAD_OF_SERVICE_POSITION  \* MERGEFORMAT ">
+            <w:r>
+              <w:fldChar w:fldCharType="begin"/>
+            </w:r>
+            <w:r>
+              <w:instrText xml:space="preserve"> MERGEFIELD  HEAD_OF_SERVICE_POSITION  \* MERGEFORMAT </w:instrText>
+            </w:r>
+            <w:r>
+              <w:fldChar w:fldCharType="separate"/>
+            </w:r>
+            <w:r>
+              <w:rPr>
+                <w:noProof/>
+              </w:rPr>
+              <w:t>«HEAD_OF_SERVICE_POSITION»</w:t>
+            </w:r>
+            <w:r>
+              <w:rPr>
+                <w:noProof/>
+              </w:rPr>
+              <w:fldChar w:fldCharType="end"/>
+            </w:r>
+          </w:p>
+          <w:p>
+            <w:pPr>
+              <w:keepNext/>
+              <w:keepLines/>
+              <w:ind w:left="-101" w:right="-109"/>
+              <w:jc w:val="both"/>
+              <w:rPr>
+                <w:lang w:val="en-US"/>
+              </w:rPr>
+            </w:pPr>
+            <w:r>
+              <w:t xml:space="preserve">Військової частини </w:t>
+            </w:r>
+            <w:fldSimple w:instr=" MERGEFIELD  MIL_UNIT  \* MERGEFORMAT ">
               <w:r>
                 <w:rPr>
                   <w:noProof/>
                 </w:rPr>
-                <w:t>«HEAD_OF_SERVICE_POSITION»</w:t>
-              </w:r>
-            </w:fldSimple>
-          </w:p>
-          <w:p>
-            <w:pPr>
-              <w:keepNext/>
-              <w:keepLines/>
-              <w:ind w:left="-101" w:right="-109"/>
-              <w:jc w:val="both"/>
-              <w:rPr>
-                <w:lang w:val="en-US"/>
-              </w:rPr>
-            </w:pPr>
-            <w:r>
-              <w:t xml:space="preserve">Військової частини </w:t>
-            </w:r>
-            <w:fldSimple w:instr=" MERGEFIELD  MILITARY_UNIT  \* MERGEFORMAT ">
-              <w:r>
-                <w:rPr>
-                  <w:noProof/>
-                </w:rPr>
-                <w:t>«MILITARY_UNIT»</w:t>
+                <w:t>«MIL_UNIT»</w:t>
               </w:r>
             </w:fldSimple>
           </w:p>
@@ -2359,14 +2411,27 @@
               <w:ind w:left="-101"/>
               <w:jc w:val="both"/>
             </w:pPr>
-            <w:fldSimple w:instr=" MERGEFIELD  HEAD_OF_SERVICE_RANK  \* MERGEFORMAT ">
-              <w:r>
-                <w:rPr>
-                  <w:noProof/>
-                </w:rPr>
-                <w:t>«HEAD_OF_SERVICE_RANK»</w:t>
-              </w:r>
-            </w:fldSimple>
+            <w:r>
+              <w:fldChar w:fldCharType="begin"/>
+            </w:r>
+            <w:r>
+              <w:instrText xml:space="preserve"> MERGEFIELD  HEAD_OF_SERVICE_RANK  \* MERGEFORMAT </w:instrText>
+            </w:r>
+            <w:r>
+              <w:fldChar w:fldCharType="separate"/>
+            </w:r>
+            <w:r>
+              <w:rPr>
+                <w:noProof/>
+              </w:rPr>
+              <w:t>«HEAD_OF_SERVICE_RANK»</w:t>
+            </w:r>
+            <w:r>
+              <w:rPr>
+                <w:noProof/>
+              </w:rPr>
+              <w:fldChar w:fldCharType="end"/>
+            </w:r>
           </w:p>
         </w:tc>
         <w:tc>
@@ -2397,14 +2462,30 @@
                 <w:lang w:val="en-US"/>
               </w:rPr>
             </w:pPr>
-            <w:fldSimple w:instr=" MERGEFIELD  HEAD_OF_SERVICE_NAME  \* MERGEFORMAT ">
-              <w:r>
-                <w:rPr>
-                  <w:noProof/>
-                </w:rPr>
-                <w:t>«HEAD_OF_SERVICE_NAME»</w:t>
-              </w:r>
-            </w:fldSimple>
+            <w:r>
+              <w:fldChar w:fldCharType="begin"/>
+            </w:r>
+            <w:r>
+              <w:instrText xml:space="preserve"> MERGEFIELD </w:instrText>
+            </w:r>
+            <w:r>
+              <w:instrText xml:space="preserve"> HEAD_OF_SERVICE_NAME  \* MERGEFORMAT </w:instrText>
+            </w:r>
+            <w:r>
+              <w:fldChar w:fldCharType="separate"/>
+            </w:r>
+            <w:r>
+              <w:rPr>
+                <w:noProof/>
+              </w:rPr>
+              <w:t>«HEAD_OF_SERVICE_NAME»</w:t>
+            </w:r>
+            <w:r>
+              <w:rPr>
+                <w:noProof/>
+              </w:rPr>
+              <w:fldChar w:fldCharType="end"/>
+            </w:r>
           </w:p>
         </w:tc>
       </w:tr>

</xml_diff>